<commit_message>
Added order quantity function, tweaked customer generation
</commit_message>
<xml_diff>
--- a/docs/Documentation Dump.docx
+++ b/docs/Documentation Dump.docx
@@ -36,21 +36,8 @@
           <w:numId w:val="1"/>
         </w:numPr>
       </w:pPr>
-      <w:proofErr w:type="spellStart"/>
-      <w:r>
-        <w:t>RapidSSL</w:t>
-      </w:r>
-      <w:proofErr w:type="spellEnd"/>
-      <w:r>
-        <w:t xml:space="preserve"> </w:t>
-      </w:r>
-      <w:proofErr w:type="spellStart"/>
-      <w:r>
-        <w:t>howto</w:t>
-      </w:r>
-      <w:proofErr w:type="spellEnd"/>
-      <w:r>
-        <w:t xml:space="preserve">: </w:t>
+      <w:r>
+        <w:t xml:space="preserve">RapidSSL howto: </w:t>
       </w:r>
       <w:hyperlink r:id="rId6" w:history="1">
         <w:r>
@@ -85,23 +72,7 @@
         </w:numPr>
       </w:pPr>
       <w:r>
-        <w:t xml:space="preserve">CA bundle </w:t>
-      </w:r>
-      <w:proofErr w:type="spellStart"/>
-      <w:r>
-        <w:t>crt</w:t>
-      </w:r>
-      <w:proofErr w:type="spellEnd"/>
-      <w:r>
-        <w:t xml:space="preserve"> for </w:t>
-      </w:r>
-      <w:proofErr w:type="spellStart"/>
-      <w:r>
-        <w:t>rapidssl</w:t>
-      </w:r>
-      <w:proofErr w:type="spellEnd"/>
-      <w:r>
-        <w:t xml:space="preserve">: </w:t>
+        <w:t xml:space="preserve">CA bundle crt for rapidssl: </w:t>
       </w:r>
       <w:hyperlink r:id="rId7" w:history="1">
         <w:r>
@@ -121,39 +92,7 @@
         </w:numPr>
       </w:pPr>
       <w:r>
-        <w:t xml:space="preserve">Fixed: apache </w:t>
-      </w:r>
-      <w:proofErr w:type="spellStart"/>
-      <w:r>
-        <w:t>config</w:t>
-      </w:r>
-      <w:proofErr w:type="spellEnd"/>
-      <w:r>
-        <w:t xml:space="preserve"> file, </w:t>
-      </w:r>
-      <w:proofErr w:type="spellStart"/>
-      <w:r>
-        <w:t>ws_server</w:t>
-      </w:r>
-      <w:proofErr w:type="spellEnd"/>
-      <w:r>
-        <w:t xml:space="preserve"> </w:t>
-      </w:r>
-      <w:proofErr w:type="spellStart"/>
-      <w:r>
-        <w:t>ssl</w:t>
-      </w:r>
-      <w:proofErr w:type="spellEnd"/>
-      <w:r>
-        <w:t xml:space="preserve"> settings, </w:t>
-      </w:r>
-      <w:proofErr w:type="spellStart"/>
-      <w:r>
-        <w:t>django</w:t>
-      </w:r>
-      <w:proofErr w:type="spellEnd"/>
-      <w:r>
-        <w:t xml:space="preserve"> settings, views functions</w:t>
+        <w:t>Fixed: apache config file, ws_server ssl settings, django settings, views functions</w:t>
       </w:r>
     </w:p>
     <w:p>
@@ -165,15 +104,7 @@
         </w:numPr>
       </w:pPr>
       <w:r>
-        <w:t xml:space="preserve">Customize </w:t>
-      </w:r>
-      <w:proofErr w:type="spellStart"/>
-      <w:r>
-        <w:t>everytime</w:t>
-      </w:r>
-      <w:proofErr w:type="spellEnd"/>
-      <w:r>
-        <w:t>: SSL keys, open port 443</w:t>
+        <w:t>Customize everytime: SSL keys, open port 443</w:t>
       </w:r>
     </w:p>
     <w:p>
@@ -185,21 +116,8 @@
         </w:numPr>
       </w:pPr>
       <w:r>
-        <w:t>HTTP connections disabled by commenting out Listen 80 in /</w:t>
-      </w:r>
-      <w:proofErr w:type="spellStart"/>
-      <w:r>
-        <w:t>etc</w:t>
-      </w:r>
-      <w:proofErr w:type="spellEnd"/>
-      <w:r>
-        <w:t>/apache2/</w:t>
-      </w:r>
-      <w:proofErr w:type="spellStart"/>
-      <w:r>
-        <w:t>ports.conf</w:t>
-      </w:r>
-      <w:proofErr w:type="spellEnd"/>
+        <w:t>HTTP connections disabled by commenting out Listen 80 in /etc/apache2/ports.conf</w:t>
+      </w:r>
     </w:p>
     <w:p/>
     <w:p>
@@ -219,29 +137,8 @@
         </w:numPr>
       </w:pPr>
       <w:r>
-        <w:t xml:space="preserve">Custom </w:t>
-      </w:r>
-      <w:proofErr w:type="spellStart"/>
-      <w:r>
-        <w:t>twistd</w:t>
-      </w:r>
-      <w:proofErr w:type="spellEnd"/>
-      <w:r>
-        <w:t xml:space="preserve"> bin: -y -n </w:t>
-      </w:r>
-      <w:proofErr w:type="spellStart"/>
-      <w:r>
-        <w:t>ws_server</w:t>
-      </w:r>
-      <w:proofErr w:type="spellEnd"/>
-      <w:r>
-        <w:t xml:space="preserve"> and kill </w:t>
-      </w:r>
-      <w:proofErr w:type="spellStart"/>
-      <w:r>
-        <w:t>pid</w:t>
-      </w:r>
-      <w:proofErr w:type="spellEnd"/>
+        <w:t>Custom twistd bin: -y -n ws_server and kill pid</w:t>
+      </w:r>
     </w:p>
     <w:p>
       <w:pPr>
@@ -263,23 +160,8 @@
           <w:numId w:val="2"/>
         </w:numPr>
       </w:pPr>
-      <w:proofErr w:type="spellStart"/>
-      <w:proofErr w:type="gramStart"/>
-      <w:r>
-        <w:t>ws</w:t>
-      </w:r>
-      <w:proofErr w:type="spellEnd"/>
-      <w:proofErr w:type="gramEnd"/>
-      <w:r>
-        <w:t xml:space="preserve"> used for </w:t>
-      </w:r>
-      <w:proofErr w:type="spellStart"/>
-      <w:r>
-        <w:t>javascript</w:t>
-      </w:r>
-      <w:proofErr w:type="spellEnd"/>
-      <w:r>
-        <w:t xml:space="preserve"> listener</w:t>
+      <w:r>
+        <w:t>ws used for javascript listener</w:t>
       </w:r>
     </w:p>
     <w:p>
@@ -299,15 +181,7 @@
         </w:r>
       </w:hyperlink>
       <w:r>
-        <w:t xml:space="preserve"> used to update to </w:t>
-      </w:r>
-      <w:proofErr w:type="spellStart"/>
-      <w:r>
-        <w:t>twistd</w:t>
-      </w:r>
-      <w:proofErr w:type="spellEnd"/>
-      <w:r>
-        <w:t xml:space="preserve"> server</w:t>
+        <w:t xml:space="preserve"> used to update to twistd server</w:t>
       </w:r>
     </w:p>
     <w:p>
@@ -318,24 +192,9 @@
           <w:numId w:val="2"/>
         </w:numPr>
       </w:pPr>
-      <w:proofErr w:type="gramStart"/>
-      <w:r>
-        <w:t>customize</w:t>
-      </w:r>
-      <w:proofErr w:type="gramEnd"/>
-      <w:r>
-        <w:t xml:space="preserve"> </w:t>
-      </w:r>
-      <w:proofErr w:type="spellStart"/>
-      <w:r>
-        <w:t>everytime</w:t>
-      </w:r>
-      <w:proofErr w:type="spellEnd"/>
-      <w:r>
-        <w:t>: open port 1025</w:t>
-      </w:r>
-      <w:bookmarkStart w:id="0" w:name="_GoBack"/>
-      <w:bookmarkEnd w:id="0"/>
+      <w:r>
+        <w:t>customize everytime: open port 1025</w:t>
+      </w:r>
     </w:p>
     <w:p>
       <w:pPr>
@@ -345,19 +204,9 @@
           <w:numId w:val="2"/>
         </w:numPr>
       </w:pPr>
-      <w:proofErr w:type="gramStart"/>
-      <w:r>
-        <w:t>twistd.log</w:t>
-      </w:r>
-      <w:proofErr w:type="gramEnd"/>
-      <w:r>
-        <w:t xml:space="preserve">, </w:t>
-      </w:r>
-      <w:proofErr w:type="spellStart"/>
-      <w:r>
-        <w:t>twisd.pid</w:t>
-      </w:r>
-      <w:proofErr w:type="spellEnd"/>
+      <w:r>
+        <w:t>twistd.log, twisd.pid</w:t>
+      </w:r>
     </w:p>
     <w:p>
       <w:pPr>
@@ -425,63 +274,7 @@
         </w:numPr>
       </w:pPr>
       <w:r>
-        <w:t>Apache /</w:t>
-      </w:r>
-      <w:proofErr w:type="spellStart"/>
-      <w:r>
-        <w:t>etc</w:t>
-      </w:r>
-      <w:proofErr w:type="spellEnd"/>
-      <w:r>
-        <w:t xml:space="preserve">/apache2, </w:t>
-      </w:r>
-      <w:proofErr w:type="spellStart"/>
-      <w:r>
-        <w:t>config</w:t>
-      </w:r>
-      <w:proofErr w:type="spellEnd"/>
-      <w:r>
-        <w:t>: /</w:t>
-      </w:r>
-      <w:proofErr w:type="spellStart"/>
-      <w:r>
-        <w:t>etc</w:t>
-      </w:r>
-      <w:proofErr w:type="spellEnd"/>
-      <w:r>
-        <w:t>/apache2/sites-enabled/</w:t>
-      </w:r>
-      <w:proofErr w:type="spellStart"/>
-      <w:r>
-        <w:t>chai.conf</w:t>
-      </w:r>
-      <w:proofErr w:type="spellEnd"/>
-      <w:r>
-        <w:t xml:space="preserve"> (mirrored from </w:t>
-      </w:r>
-      <w:proofErr w:type="spellStart"/>
-      <w:r>
-        <w:t>chai.conf</w:t>
-      </w:r>
-      <w:proofErr w:type="spellEnd"/>
-      <w:r>
-        <w:t xml:space="preserve"> in </w:t>
-      </w:r>
-      <w:proofErr w:type="spellStart"/>
-      <w:r>
-        <w:t>django</w:t>
-      </w:r>
-      <w:proofErr w:type="spellEnd"/>
-      <w:r>
-        <w:t xml:space="preserve"> folder), project root: ~/</w:t>
-      </w:r>
-      <w:proofErr w:type="spellStart"/>
-      <w:r>
-        <w:t>chai_cloud_deploy</w:t>
-      </w:r>
-      <w:proofErr w:type="spellEnd"/>
-      <w:r>
-        <w:t xml:space="preserve">/, </w:t>
+        <w:t xml:space="preserve">Apache /etc/apache2, config: /etc/apache2/sites-enabled/chai.conf (mirrored from chai.conf in django folder), project root: ~/chai_cloud_deploy/, </w:t>
       </w:r>
     </w:p>
     <w:p/>
@@ -502,15 +295,7 @@
         </w:numPr>
       </w:pPr>
       <w:r>
-        <w:t xml:space="preserve">Consolidated </w:t>
-      </w:r>
-      <w:proofErr w:type="spellStart"/>
-      <w:r>
-        <w:t>js</w:t>
-      </w:r>
-      <w:proofErr w:type="spellEnd"/>
-      <w:r>
-        <w:t xml:space="preserve"> files for clarity</w:t>
+        <w:t>Consolidated js files for clarity</w:t>
       </w:r>
     </w:p>
     <w:p>
@@ -524,6 +309,41 @@
       <w:r>
         <w:t>Reverse proxy to merge 1025 with 443 for network simplicity</w:t>
       </w:r>
+    </w:p>
+    <w:p>
+      <w:pPr>
+        <w:pStyle w:val="ListParagraph"/>
+        <w:numPr>
+          <w:ilvl w:val="0"/>
+          <w:numId w:val="3"/>
+        </w:numPr>
+      </w:pPr>
+      <w:r>
+        <w:t>Use something cleaner than table for store app</w:t>
+      </w:r>
+    </w:p>
+    <w:p>
+      <w:pPr>
+        <w:pStyle w:val="ListParagraph"/>
+        <w:numPr>
+          <w:ilvl w:val="0"/>
+          <w:numId w:val="3"/>
+        </w:numPr>
+      </w:pPr>
+      <w:r>
+        <w:t>Merge some repeated code like complete button event</w:t>
+      </w:r>
+      <w:bookmarkStart w:id="0" w:name="_GoBack"/>
+      <w:bookmarkEnd w:id="0"/>
+    </w:p>
+    <w:p>
+      <w:pPr>
+        <w:pStyle w:val="ListParagraph"/>
+        <w:numPr>
+          <w:ilvl w:val="0"/>
+          <w:numId w:val="3"/>
+        </w:numPr>
+      </w:pPr>
     </w:p>
     <w:p/>
     <w:p>
@@ -562,19 +382,11 @@
       </w:pPr>
     </w:p>
     <w:p>
-      <w:proofErr w:type="spellStart"/>
       <w:r>
         <w:rPr>
           <w:b/>
         </w:rPr>
-        <w:t>Dev</w:t>
-      </w:r>
-      <w:proofErr w:type="spellEnd"/>
-      <w:r>
-        <w:rPr>
-          <w:b/>
-        </w:rPr>
-        <w:t xml:space="preserve"> things</w:t>
+        <w:t>Dev things</w:t>
       </w:r>
       <w:r>
         <w:t>:</w:t>
@@ -589,23 +401,7 @@
         </w:numPr>
       </w:pPr>
       <w:r>
-        <w:t xml:space="preserve">All changes to </w:t>
-      </w:r>
-      <w:proofErr w:type="spellStart"/>
-      <w:r>
-        <w:t>django</w:t>
-      </w:r>
-      <w:proofErr w:type="spellEnd"/>
-      <w:r>
-        <w:t xml:space="preserve"> files require </w:t>
-      </w:r>
-      <w:proofErr w:type="spellStart"/>
-      <w:r>
-        <w:t>sudo</w:t>
-      </w:r>
-      <w:proofErr w:type="spellEnd"/>
-      <w:r>
-        <w:t xml:space="preserve"> service apache2 restart to take effect</w:t>
+        <w:t>All changes to django files require sudo service apache2 restart to take effect</w:t>
       </w:r>
     </w:p>
     <w:p/>
@@ -630,13 +426,8 @@
           <w:numId w:val="5"/>
         </w:numPr>
       </w:pPr>
-      <w:proofErr w:type="spellStart"/>
-      <w:r>
-        <w:t>Javascript</w:t>
-      </w:r>
-      <w:proofErr w:type="spellEnd"/>
-      <w:r>
-        <w:t xml:space="preserve"> QR library: </w:t>
+      <w:r>
+        <w:t xml:space="preserve">Javascript QR library: </w:t>
       </w:r>
       <w:hyperlink r:id="rId10" w:history="1">
         <w:r>
@@ -656,15 +447,64 @@
         </w:numPr>
       </w:pPr>
       <w:r>
-        <w:t xml:space="preserve">Api/views.py </w:t>
-      </w:r>
-      <w:proofErr w:type="spellStart"/>
-      <w:r>
-        <w:t>qr</w:t>
-      </w:r>
-      <w:proofErr w:type="spellEnd"/>
-      <w:r>
-        <w:t xml:space="preserve"> function, takes different input and outputs QR code accordingly</w:t>
+        <w:t>Api/views.py qr function, takes different input and outputs QR code accordingly</w:t>
+      </w:r>
+    </w:p>
+    <w:p/>
+    <w:p>
+      <w:r>
+        <w:rPr>
+          <w:noProof/>
+        </w:rPr>
+        <w:lastRenderedPageBreak/>
+        <w:drawing>
+          <wp:inline distT="0" distB="0" distL="0" distR="0" wp14:anchorId="62D8239B" wp14:editId="0E13F55E">
+            <wp:extent cx="5486400" cy="3880443"/>
+            <wp:effectExtent l="0" t="0" r="0" b="6350"/>
+            <wp:docPr id="2" name="Picture 2"/>
+            <wp:cNvGraphicFramePr>
+              <a:graphicFrameLocks xmlns:a="http://schemas.openxmlformats.org/drawingml/2006/main" noChangeAspect="1"/>
+            </wp:cNvGraphicFramePr>
+            <a:graphic xmlns:a="http://schemas.openxmlformats.org/drawingml/2006/main">
+              <a:graphicData uri="http://schemas.openxmlformats.org/drawingml/2006/picture">
+                <pic:pic xmlns:pic="http://schemas.openxmlformats.org/drawingml/2006/picture">
+                  <pic:nvPicPr>
+                    <pic:cNvPr id="0" name="Picture 2"/>
+                    <pic:cNvPicPr>
+                      <a:picLocks noChangeAspect="1" noChangeArrowheads="1"/>
+                    </pic:cNvPicPr>
+                  </pic:nvPicPr>
+                  <pic:blipFill>
+                    <a:blip r:embed="rId11">
+                      <a:extLst>
+                        <a:ext uri="{28A0092B-C50C-407E-A947-70E740481C1C}">
+                          <a14:useLocalDpi xmlns:a14="http://schemas.microsoft.com/office/drawing/2010/main" val="0"/>
+                        </a:ext>
+                      </a:extLst>
+                    </a:blip>
+                    <a:srcRect/>
+                    <a:stretch>
+                      <a:fillRect/>
+                    </a:stretch>
+                  </pic:blipFill>
+                  <pic:spPr bwMode="auto">
+                    <a:xfrm>
+                      <a:off x="0" y="0"/>
+                      <a:ext cx="5486400" cy="3880443"/>
+                    </a:xfrm>
+                    <a:prstGeom prst="rect">
+                      <a:avLst/>
+                    </a:prstGeom>
+                    <a:noFill/>
+                    <a:ln>
+                      <a:noFill/>
+                    </a:ln>
+                  </pic:spPr>
+                </pic:pic>
+              </a:graphicData>
+            </a:graphic>
+          </wp:inline>
+        </w:drawing>
       </w:r>
     </w:p>
     <w:sectPr>
@@ -1465,6 +1305,33 @@
       <w:contextualSpacing/>
     </w:pPr>
   </w:style>
+  <w:style w:type="paragraph" w:styleId="BalloonText">
+    <w:name w:val="Balloon Text"/>
+    <w:basedOn w:val="Normal"/>
+    <w:link w:val="BalloonTextChar"/>
+    <w:uiPriority w:val="99"/>
+    <w:semiHidden/>
+    <w:unhideWhenUsed/>
+    <w:rsid w:val="0076560E"/>
+    <w:rPr>
+      <w:rFonts w:ascii="Lucida Grande" w:hAnsi="Lucida Grande" w:cs="Lucida Grande"/>
+      <w:sz w:val="18"/>
+      <w:szCs w:val="18"/>
+    </w:rPr>
+  </w:style>
+  <w:style w:type="character" w:customStyle="1" w:styleId="BalloonTextChar">
+    <w:name w:val="Balloon Text Char"/>
+    <w:basedOn w:val="DefaultParagraphFont"/>
+    <w:link w:val="BalloonText"/>
+    <w:uiPriority w:val="99"/>
+    <w:semiHidden/>
+    <w:rsid w:val="0076560E"/>
+    <w:rPr>
+      <w:rFonts w:ascii="Lucida Grande" w:hAnsi="Lucida Grande" w:cs="Lucida Grande"/>
+      <w:sz w:val="18"/>
+      <w:szCs w:val="18"/>
+    </w:rPr>
+  </w:style>
 </w:styles>
 </file>
 
@@ -1670,6 +1537,33 @@
       <w:ind w:left="720"/>
       <w:contextualSpacing/>
     </w:pPr>
+  </w:style>
+  <w:style w:type="paragraph" w:styleId="BalloonText">
+    <w:name w:val="Balloon Text"/>
+    <w:basedOn w:val="Normal"/>
+    <w:link w:val="BalloonTextChar"/>
+    <w:uiPriority w:val="99"/>
+    <w:semiHidden/>
+    <w:unhideWhenUsed/>
+    <w:rsid w:val="0076560E"/>
+    <w:rPr>
+      <w:rFonts w:ascii="Lucida Grande" w:hAnsi="Lucida Grande" w:cs="Lucida Grande"/>
+      <w:sz w:val="18"/>
+      <w:szCs w:val="18"/>
+    </w:rPr>
+  </w:style>
+  <w:style w:type="character" w:customStyle="1" w:styleId="BalloonTextChar">
+    <w:name w:val="Balloon Text Char"/>
+    <w:basedOn w:val="DefaultParagraphFont"/>
+    <w:link w:val="BalloonText"/>
+    <w:uiPriority w:val="99"/>
+    <w:semiHidden/>
+    <w:rsid w:val="0076560E"/>
+    <w:rPr>
+      <w:rFonts w:ascii="Lucida Grande" w:hAnsi="Lucida Grande" w:cs="Lucida Grande"/>
+      <w:sz w:val="18"/>
+      <w:szCs w:val="18"/>
+    </w:rPr>
   </w:style>
 </w:styles>
 </file>

</xml_diff>

<commit_message>
App: menu and cart complete
</commit_message>
<xml_diff>
--- a/docs/Documentation Dump.docx
+++ b/docs/Documentation Dump.docx
@@ -295,7 +295,10 @@
         </w:numPr>
       </w:pPr>
       <w:r>
-        <w:t>Consolidated js files for clarity</w:t>
+        <w:t>Separate files for remaining hardcoded CSS</w:t>
+      </w:r>
+      <w:r>
+        <w:t xml:space="preserve"> for clarity</w:t>
       </w:r>
     </w:p>
     <w:p>
@@ -332,18 +335,57 @@
       </w:pPr>
       <w:r>
         <w:t>Merge some repeated code like complete button event</w:t>
+      </w:r>
+    </w:p>
+    <w:p>
+      <w:pPr>
+        <w:pStyle w:val="ListParagraph"/>
+        <w:numPr>
+          <w:ilvl w:val="0"/>
+          <w:numId w:val="3"/>
+        </w:numPr>
+      </w:pPr>
+      <w:r>
+        <w:t>Separate page for shopping cart, or scrollable dialog. Now only supports 10 orders</w:t>
+      </w:r>
+    </w:p>
+    <w:p>
+      <w:pPr>
+        <w:pStyle w:val="ListParagraph"/>
+        <w:numPr>
+          <w:ilvl w:val="0"/>
+          <w:numId w:val="3"/>
+        </w:numPr>
+      </w:pPr>
+      <w:r>
+        <w:t>App menu return from click, item is still clicked.</w:t>
+      </w:r>
+    </w:p>
+    <w:p>
+      <w:pPr>
+        <w:pStyle w:val="ListParagraph"/>
+        <w:numPr>
+          <w:ilvl w:val="0"/>
+          <w:numId w:val="3"/>
+        </w:numPr>
+      </w:pPr>
+      <w:r>
+        <w:t>Select multiple options per item</w:t>
+      </w:r>
+    </w:p>
+    <w:p>
+      <w:pPr>
+        <w:pStyle w:val="ListParagraph"/>
+        <w:numPr>
+          <w:ilvl w:val="0"/>
+          <w:numId w:val="3"/>
+        </w:numPr>
+      </w:pPr>
+      <w:r>
+        <w:t>Html ID tags global variables instead of hard coded</w:t>
       </w:r>
       <w:bookmarkStart w:id="0" w:name="_GoBack"/>
       <w:bookmarkEnd w:id="0"/>
-    </w:p>
-    <w:p>
-      <w:pPr>
-        <w:pStyle w:val="ListParagraph"/>
-        <w:numPr>
-          <w:ilvl w:val="0"/>
-          <w:numId w:val="3"/>
-        </w:numPr>
-      </w:pPr>
     </w:p>
     <w:p/>
     <w:p>
@@ -371,7 +413,82 @@
         </w:rPr>
       </w:pPr>
       <w:r>
-        <w:t xml:space="preserve">Places of static code: </w:t>
+        <w:t>Places of static code</w:t>
+      </w:r>
+    </w:p>
+    <w:p>
+      <w:pPr>
+        <w:pStyle w:val="ListParagraph"/>
+        <w:numPr>
+          <w:ilvl w:val="0"/>
+          <w:numId w:val="5"/>
+        </w:numPr>
+        <w:rPr>
+          <w:b/>
+        </w:rPr>
+      </w:pPr>
+      <w:r>
+        <w:t>Shopping cart json object</w:t>
+      </w:r>
+    </w:p>
+    <w:p>
+      <w:pPr>
+        <w:pStyle w:val="ListParagraph"/>
+        <w:numPr>
+          <w:ilvl w:val="0"/>
+          <w:numId w:val="5"/>
+        </w:numPr>
+        <w:rPr>
+          <w:b/>
+        </w:rPr>
+      </w:pPr>
+      <w:r>
+        <w:t>Cart ID conventions: cart-&lt;name&gt;</w:t>
+      </w:r>
+    </w:p>
+    <w:p>
+      <w:pPr>
+        <w:pStyle w:val="ListParagraph"/>
+        <w:numPr>
+          <w:ilvl w:val="0"/>
+          <w:numId w:val="5"/>
+        </w:numPr>
+        <w:rPr>
+          <w:b/>
+        </w:rPr>
+      </w:pPr>
+      <w:r>
+        <w:t>Options ID conventions: op-&lt;name&gt;</w:t>
+      </w:r>
+    </w:p>
+    <w:p>
+      <w:pPr>
+        <w:pStyle w:val="ListParagraph"/>
+        <w:numPr>
+          <w:ilvl w:val="0"/>
+          <w:numId w:val="5"/>
+        </w:numPr>
+        <w:rPr>
+          <w:b/>
+        </w:rPr>
+      </w:pPr>
+      <w:r>
+        <w:t>User/pass only used for app account, no risk. Paypal handles transaction info and order confirmation.</w:t>
+      </w:r>
+    </w:p>
+    <w:p>
+      <w:pPr>
+        <w:pStyle w:val="ListParagraph"/>
+        <w:numPr>
+          <w:ilvl w:val="0"/>
+          <w:numId w:val="5"/>
+        </w:numPr>
+        <w:rPr>
+          <w:b/>
+        </w:rPr>
+      </w:pPr>
+      <w:r>
+        <w:t>Data passed in hidden option div “options-content”</w:t>
       </w:r>
     </w:p>
     <w:p>
@@ -456,7 +573,6 @@
         <w:rPr>
           <w:noProof/>
         </w:rPr>
-        <w:lastRenderedPageBreak/>
         <w:drawing>
           <wp:inline distT="0" distB="0" distL="0" distR="0" wp14:anchorId="62D8239B" wp14:editId="0E13F55E">
             <wp:extent cx="5486400" cy="3880443"/>

</xml_diff>

<commit_message>
Chai app ready for testing
</commit_message>
<xml_diff>
--- a/docs/Documentation Dump.docx
+++ b/docs/Documentation Dump.docx
@@ -36,8 +36,21 @@
           <w:numId w:val="1"/>
         </w:numPr>
       </w:pPr>
-      <w:r>
-        <w:t xml:space="preserve">RapidSSL howto: </w:t>
+      <w:proofErr w:type="spellStart"/>
+      <w:r>
+        <w:t>RapidSSL</w:t>
+      </w:r>
+      <w:proofErr w:type="spellEnd"/>
+      <w:r>
+        <w:t xml:space="preserve"> </w:t>
+      </w:r>
+      <w:proofErr w:type="spellStart"/>
+      <w:r>
+        <w:t>howto</w:t>
+      </w:r>
+      <w:proofErr w:type="spellEnd"/>
+      <w:r>
+        <w:t xml:space="preserve">: </w:t>
       </w:r>
       <w:hyperlink r:id="rId6" w:history="1">
         <w:r>
@@ -72,7 +85,23 @@
         </w:numPr>
       </w:pPr>
       <w:r>
-        <w:t xml:space="preserve">CA bundle crt for rapidssl: </w:t>
+        <w:t xml:space="preserve">CA bundle </w:t>
+      </w:r>
+      <w:proofErr w:type="spellStart"/>
+      <w:r>
+        <w:t>crt</w:t>
+      </w:r>
+      <w:proofErr w:type="spellEnd"/>
+      <w:r>
+        <w:t xml:space="preserve"> for </w:t>
+      </w:r>
+      <w:proofErr w:type="spellStart"/>
+      <w:r>
+        <w:t>rapidssl</w:t>
+      </w:r>
+      <w:proofErr w:type="spellEnd"/>
+      <w:r>
+        <w:t xml:space="preserve">: </w:t>
       </w:r>
       <w:hyperlink r:id="rId7" w:history="1">
         <w:r>
@@ -92,7 +121,39 @@
         </w:numPr>
       </w:pPr>
       <w:r>
-        <w:t>Fixed: apache config file, ws_server ssl settings, django settings, views functions</w:t>
+        <w:t xml:space="preserve">Fixed: apache </w:t>
+      </w:r>
+      <w:proofErr w:type="spellStart"/>
+      <w:r>
+        <w:t>config</w:t>
+      </w:r>
+      <w:proofErr w:type="spellEnd"/>
+      <w:r>
+        <w:t xml:space="preserve"> file, </w:t>
+      </w:r>
+      <w:proofErr w:type="spellStart"/>
+      <w:r>
+        <w:t>ws_server</w:t>
+      </w:r>
+      <w:proofErr w:type="spellEnd"/>
+      <w:r>
+        <w:t xml:space="preserve"> </w:t>
+      </w:r>
+      <w:proofErr w:type="spellStart"/>
+      <w:r>
+        <w:t>ssl</w:t>
+      </w:r>
+      <w:proofErr w:type="spellEnd"/>
+      <w:r>
+        <w:t xml:space="preserve"> settings, </w:t>
+      </w:r>
+      <w:proofErr w:type="spellStart"/>
+      <w:r>
+        <w:t>django</w:t>
+      </w:r>
+      <w:proofErr w:type="spellEnd"/>
+      <w:r>
+        <w:t xml:space="preserve"> settings, views functions</w:t>
       </w:r>
     </w:p>
     <w:p>
@@ -104,7 +165,15 @@
         </w:numPr>
       </w:pPr>
       <w:r>
-        <w:t>Customize everytime: SSL keys, open port 443</w:t>
+        <w:t xml:space="preserve">Customize </w:t>
+      </w:r>
+      <w:proofErr w:type="spellStart"/>
+      <w:r>
+        <w:t>everytime</w:t>
+      </w:r>
+      <w:proofErr w:type="spellEnd"/>
+      <w:r>
+        <w:t>: SSL keys, open port 443</w:t>
       </w:r>
     </w:p>
     <w:p>
@@ -116,8 +185,21 @@
         </w:numPr>
       </w:pPr>
       <w:r>
-        <w:t>HTTP connections disabled by commenting out Listen 80 in /etc/apache2/ports.conf</w:t>
-      </w:r>
+        <w:t>HTTP connections disabled by commenting out Listen 80 in /</w:t>
+      </w:r>
+      <w:proofErr w:type="spellStart"/>
+      <w:r>
+        <w:t>etc</w:t>
+      </w:r>
+      <w:proofErr w:type="spellEnd"/>
+      <w:r>
+        <w:t>/apache2/</w:t>
+      </w:r>
+      <w:proofErr w:type="spellStart"/>
+      <w:r>
+        <w:t>ports.conf</w:t>
+      </w:r>
+      <w:proofErr w:type="spellEnd"/>
     </w:p>
     <w:p/>
     <w:p>
@@ -137,8 +219,29 @@
         </w:numPr>
       </w:pPr>
       <w:r>
-        <w:t>Custom twistd bin: -y -n ws_server and kill pid</w:t>
-      </w:r>
+        <w:t xml:space="preserve">Custom </w:t>
+      </w:r>
+      <w:proofErr w:type="spellStart"/>
+      <w:r>
+        <w:t>twistd</w:t>
+      </w:r>
+      <w:proofErr w:type="spellEnd"/>
+      <w:r>
+        <w:t xml:space="preserve"> bin: -y -n </w:t>
+      </w:r>
+      <w:proofErr w:type="spellStart"/>
+      <w:r>
+        <w:t>ws_server</w:t>
+      </w:r>
+      <w:proofErr w:type="spellEnd"/>
+      <w:r>
+        <w:t xml:space="preserve"> and kill </w:t>
+      </w:r>
+      <w:proofErr w:type="spellStart"/>
+      <w:r>
+        <w:t>pid</w:t>
+      </w:r>
+      <w:proofErr w:type="spellEnd"/>
     </w:p>
     <w:p>
       <w:pPr>
@@ -160,8 +263,23 @@
           <w:numId w:val="2"/>
         </w:numPr>
       </w:pPr>
-      <w:r>
-        <w:t>ws used for javascript listener</w:t>
+      <w:proofErr w:type="spellStart"/>
+      <w:proofErr w:type="gramStart"/>
+      <w:r>
+        <w:t>ws</w:t>
+      </w:r>
+      <w:proofErr w:type="spellEnd"/>
+      <w:proofErr w:type="gramEnd"/>
+      <w:r>
+        <w:t xml:space="preserve"> used for </w:t>
+      </w:r>
+      <w:proofErr w:type="spellStart"/>
+      <w:r>
+        <w:t>javascript</w:t>
+      </w:r>
+      <w:proofErr w:type="spellEnd"/>
+      <w:r>
+        <w:t xml:space="preserve"> listener</w:t>
       </w:r>
     </w:p>
     <w:p>
@@ -181,7 +299,15 @@
         </w:r>
       </w:hyperlink>
       <w:r>
-        <w:t xml:space="preserve"> used to update to twistd server</w:t>
+        <w:t xml:space="preserve"> used to update to </w:t>
+      </w:r>
+      <w:proofErr w:type="spellStart"/>
+      <w:r>
+        <w:t>twistd</w:t>
+      </w:r>
+      <w:proofErr w:type="spellEnd"/>
+      <w:r>
+        <w:t xml:space="preserve"> server</w:t>
       </w:r>
     </w:p>
     <w:p>
@@ -192,8 +318,21 @@
           <w:numId w:val="2"/>
         </w:numPr>
       </w:pPr>
-      <w:r>
-        <w:t>customize everytime: open port 1025</w:t>
+      <w:proofErr w:type="gramStart"/>
+      <w:r>
+        <w:t>customize</w:t>
+      </w:r>
+      <w:proofErr w:type="gramEnd"/>
+      <w:r>
+        <w:t xml:space="preserve"> </w:t>
+      </w:r>
+      <w:proofErr w:type="spellStart"/>
+      <w:r>
+        <w:t>everytime</w:t>
+      </w:r>
+      <w:proofErr w:type="spellEnd"/>
+      <w:r>
+        <w:t>: open port 1025</w:t>
       </w:r>
     </w:p>
     <w:p>
@@ -204,9 +343,19 @@
           <w:numId w:val="2"/>
         </w:numPr>
       </w:pPr>
-      <w:r>
-        <w:t>twistd.log, twisd.pid</w:t>
-      </w:r>
+      <w:proofErr w:type="gramStart"/>
+      <w:r>
+        <w:t>twistd.log</w:t>
+      </w:r>
+      <w:proofErr w:type="gramEnd"/>
+      <w:r>
+        <w:t xml:space="preserve">, </w:t>
+      </w:r>
+      <w:proofErr w:type="spellStart"/>
+      <w:r>
+        <w:t>twisd.pid</w:t>
+      </w:r>
+      <w:proofErr w:type="spellEnd"/>
     </w:p>
     <w:p>
       <w:pPr>
@@ -274,7 +423,63 @@
         </w:numPr>
       </w:pPr>
       <w:r>
-        <w:t xml:space="preserve">Apache /etc/apache2, config: /etc/apache2/sites-enabled/chai.conf (mirrored from chai.conf in django folder), project root: ~/chai_cloud_deploy/, </w:t>
+        <w:t>Apache /</w:t>
+      </w:r>
+      <w:proofErr w:type="spellStart"/>
+      <w:r>
+        <w:t>etc</w:t>
+      </w:r>
+      <w:proofErr w:type="spellEnd"/>
+      <w:r>
+        <w:t xml:space="preserve">/apache2, </w:t>
+      </w:r>
+      <w:proofErr w:type="spellStart"/>
+      <w:r>
+        <w:t>config</w:t>
+      </w:r>
+      <w:proofErr w:type="spellEnd"/>
+      <w:r>
+        <w:t>: /</w:t>
+      </w:r>
+      <w:proofErr w:type="spellStart"/>
+      <w:r>
+        <w:t>etc</w:t>
+      </w:r>
+      <w:proofErr w:type="spellEnd"/>
+      <w:r>
+        <w:t>/apache2/sites-enabled/</w:t>
+      </w:r>
+      <w:proofErr w:type="spellStart"/>
+      <w:r>
+        <w:t>chai.conf</w:t>
+      </w:r>
+      <w:proofErr w:type="spellEnd"/>
+      <w:r>
+        <w:t xml:space="preserve"> (mirrored from </w:t>
+      </w:r>
+      <w:proofErr w:type="spellStart"/>
+      <w:r>
+        <w:t>chai.conf</w:t>
+      </w:r>
+      <w:proofErr w:type="spellEnd"/>
+      <w:r>
+        <w:t xml:space="preserve"> in </w:t>
+      </w:r>
+      <w:proofErr w:type="spellStart"/>
+      <w:r>
+        <w:t>django</w:t>
+      </w:r>
+      <w:proofErr w:type="spellEnd"/>
+      <w:r>
+        <w:t xml:space="preserve"> folder), project root: ~/</w:t>
+      </w:r>
+      <w:proofErr w:type="spellStart"/>
+      <w:r>
+        <w:t>chai_cloud_deploy</w:t>
+      </w:r>
+      <w:proofErr w:type="spellEnd"/>
+      <w:r>
+        <w:t xml:space="preserve">/, </w:t>
       </w:r>
     </w:p>
     <w:p/>
@@ -384,9 +589,496 @@
       <w:r>
         <w:t>Html ID tags global variables instead of hard coded</w:t>
       </w:r>
+      <w:r>
+        <w:t xml:space="preserve"> (minor since internal)</w:t>
+      </w:r>
+    </w:p>
+    <w:p>
+      <w:pPr>
+        <w:pStyle w:val="ListParagraph"/>
+        <w:numPr>
+          <w:ilvl w:val="0"/>
+          <w:numId w:val="3"/>
+        </w:numPr>
+      </w:pPr>
+      <w:r>
+        <w:t>Inconsistent CSS: dialog lists backgrounds</w:t>
+      </w:r>
+    </w:p>
+    <w:p>
+      <w:pPr>
+        <w:pStyle w:val="ListParagraph"/>
+        <w:numPr>
+          <w:ilvl w:val="0"/>
+          <w:numId w:val="3"/>
+        </w:numPr>
+      </w:pPr>
+      <w:r>
+        <w:t>Server side optimization (page load initial slow)</w:t>
+      </w:r>
+    </w:p>
+    <w:p>
+      <w:pPr>
+        <w:pStyle w:val="ListParagraph"/>
+        <w:numPr>
+          <w:ilvl w:val="0"/>
+          <w:numId w:val="3"/>
+        </w:numPr>
+        <w:rPr>
+          <w:b/>
+        </w:rPr>
+      </w:pPr>
+      <w:proofErr w:type="spellStart"/>
+      <w:r>
+        <w:t>Paypal</w:t>
+      </w:r>
+      <w:proofErr w:type="spellEnd"/>
+      <w:r>
+        <w:t xml:space="preserve"> merchant timeout</w:t>
+      </w:r>
+    </w:p>
+    <w:p>
+      <w:pPr>
+        <w:pStyle w:val="ListParagraph"/>
+        <w:numPr>
+          <w:ilvl w:val="0"/>
+          <w:numId w:val="3"/>
+        </w:numPr>
+      </w:pPr>
+    </w:p>
+    <w:p/>
+    <w:p>
+      <w:pPr>
+        <w:rPr>
+          <w:b/>
+        </w:rPr>
+      </w:pPr>
+      <w:r>
+        <w:rPr>
+          <w:b/>
+        </w:rPr>
+        <w:t>App:</w:t>
+      </w:r>
+    </w:p>
+    <w:p>
+      <w:pPr>
+        <w:pStyle w:val="ListParagraph"/>
+        <w:numPr>
+          <w:ilvl w:val="0"/>
+          <w:numId w:val="5"/>
+        </w:numPr>
+        <w:rPr>
+          <w:b/>
+        </w:rPr>
+      </w:pPr>
+      <w:r>
+        <w:t>Places of static code</w:t>
+      </w:r>
+    </w:p>
+    <w:p>
+      <w:pPr>
+        <w:pStyle w:val="ListParagraph"/>
+        <w:numPr>
+          <w:ilvl w:val="0"/>
+          <w:numId w:val="5"/>
+        </w:numPr>
+        <w:rPr>
+          <w:b/>
+        </w:rPr>
+      </w:pPr>
+      <w:r>
+        <w:t xml:space="preserve">Shopping cart </w:t>
+      </w:r>
+      <w:proofErr w:type="spellStart"/>
+      <w:r>
+        <w:t>json</w:t>
+      </w:r>
+      <w:proofErr w:type="spellEnd"/>
+      <w:r>
+        <w:t xml:space="preserve"> object</w:t>
+      </w:r>
+    </w:p>
+    <w:p>
+      <w:pPr>
+        <w:pStyle w:val="ListParagraph"/>
+        <w:numPr>
+          <w:ilvl w:val="0"/>
+          <w:numId w:val="5"/>
+        </w:numPr>
+        <w:rPr>
+          <w:b/>
+        </w:rPr>
+      </w:pPr>
+      <w:r>
+        <w:t>Cart ID conventions: cart-&lt;name&gt;</w:t>
+      </w:r>
+    </w:p>
+    <w:p>
+      <w:pPr>
+        <w:pStyle w:val="ListParagraph"/>
+        <w:numPr>
+          <w:ilvl w:val="0"/>
+          <w:numId w:val="5"/>
+        </w:numPr>
+        <w:rPr>
+          <w:b/>
+        </w:rPr>
+      </w:pPr>
+      <w:r>
+        <w:t>Options ID conventions: op-&lt;name&gt;</w:t>
+      </w:r>
+    </w:p>
+    <w:p>
+      <w:pPr>
+        <w:pStyle w:val="ListParagraph"/>
+        <w:numPr>
+          <w:ilvl w:val="0"/>
+          <w:numId w:val="5"/>
+        </w:numPr>
+        <w:rPr>
+          <w:b/>
+        </w:rPr>
+      </w:pPr>
+      <w:r>
+        <w:t xml:space="preserve">User/pass only used for app account, no risk. </w:t>
+      </w:r>
+      <w:proofErr w:type="spellStart"/>
+      <w:r>
+        <w:t>Paypal</w:t>
+      </w:r>
+      <w:proofErr w:type="spellEnd"/>
+      <w:r>
+        <w:t xml:space="preserve"> handles transaction info and order confirmation.</w:t>
+      </w:r>
+    </w:p>
+    <w:p>
+      <w:pPr>
+        <w:pStyle w:val="ListParagraph"/>
+        <w:numPr>
+          <w:ilvl w:val="0"/>
+          <w:numId w:val="5"/>
+        </w:numPr>
+        <w:rPr>
+          <w:b/>
+        </w:rPr>
+      </w:pPr>
+      <w:r>
+        <w:t>Data passed in hidden option div “options-content”</w:t>
+      </w:r>
+    </w:p>
+    <w:p>
+      <w:pPr>
+        <w:pStyle w:val="ListParagraph"/>
+        <w:numPr>
+          <w:ilvl w:val="0"/>
+          <w:numId w:val="5"/>
+        </w:numPr>
+        <w:rPr>
+          <w:b/>
+        </w:rPr>
+      </w:pPr>
+      <w:proofErr w:type="spellStart"/>
+      <w:r>
+        <w:t>Paypal</w:t>
+      </w:r>
+      <w:proofErr w:type="spellEnd"/>
+      <w:r>
+        <w:t xml:space="preserve"> sandbox credentials: </w:t>
+      </w:r>
+      <w:hyperlink r:id="rId10" w:history="1">
+        <w:r>
+          <w:rPr>
+            <w:rStyle w:val="Hyperlink"/>
+          </w:rPr>
+          <w:t>https://developer.paypal.com/docs/classic/lifecycle/sb_credentials/</w:t>
+        </w:r>
+      </w:hyperlink>
+    </w:p>
+    <w:p>
+      <w:pPr>
+        <w:pStyle w:val="ListParagraph"/>
+        <w:numPr>
+          <w:ilvl w:val="0"/>
+          <w:numId w:val="5"/>
+        </w:numPr>
+        <w:rPr>
+          <w:b/>
+        </w:rPr>
+      </w:pPr>
+      <w:r>
+        <w:t xml:space="preserve">Business account (sandbox): </w:t>
+      </w:r>
+      <w:hyperlink r:id="rId11" w:history="1">
+        <w:r>
+          <w:rPr>
+            <w:rStyle w:val="Hyperlink"/>
+          </w:rPr>
+          <w:t>danny.yiu-facilitator@gmail.com</w:t>
+        </w:r>
+      </w:hyperlink>
+    </w:p>
+    <w:p>
+      <w:pPr>
+        <w:pStyle w:val="ListParagraph"/>
+        <w:numPr>
+          <w:ilvl w:val="0"/>
+          <w:numId w:val="5"/>
+        </w:numPr>
+        <w:rPr>
+          <w:b/>
+        </w:rPr>
+      </w:pPr>
+      <w:r>
+        <w:lastRenderedPageBreak/>
+        <w:t xml:space="preserve">Name value pair syntax: </w:t>
+      </w:r>
+      <w:hyperlink r:id="rId12" w:history="1">
+        <w:r>
+          <w:rPr>
+            <w:rStyle w:val="Hyperlink"/>
+          </w:rPr>
+          <w:t>https://developer.paypal.com/docs/classic/api/NVPAPIOverview/</w:t>
+        </w:r>
+      </w:hyperlink>
+    </w:p>
+    <w:p>
+      <w:pPr>
+        <w:pStyle w:val="ListParagraph"/>
+        <w:numPr>
+          <w:ilvl w:val="0"/>
+          <w:numId w:val="5"/>
+        </w:numPr>
+        <w:rPr>
+          <w:b/>
+        </w:rPr>
+      </w:pPr>
+      <w:proofErr w:type="spellStart"/>
+      <w:r>
+        <w:t>Paypal</w:t>
+      </w:r>
+      <w:proofErr w:type="spellEnd"/>
+      <w:r>
+        <w:t xml:space="preserve"> in-context: </w:t>
+      </w:r>
+      <w:hyperlink r:id="rId13" w:history="1">
+        <w:r>
+          <w:rPr>
+            <w:rStyle w:val="Hyperlink"/>
+          </w:rPr>
+          <w:t>https://developer.paypal.com/docs/classic/express-checkout/in-context/</w:t>
+        </w:r>
+      </w:hyperlink>
+    </w:p>
+    <w:p>
+      <w:pPr>
+        <w:rPr>
+          <w:rFonts w:eastAsia="Times New Roman" w:cs="Times New Roman"/>
+        </w:rPr>
+      </w:pPr>
+      <w:r>
+        <w:t>PCI: “</w:t>
+      </w:r>
+      <w:r>
+        <w:rPr>
+          <w:rFonts w:eastAsia="Times New Roman" w:cs="Times New Roman"/>
+          <w:color w:val="333333"/>
+          <w:shd w:val="clear" w:color="auto" w:fill="FFFFFF"/>
+        </w:rPr>
+        <w:t>With Express Checkout, you can securely accept payments without complex PCI requirements. PayPal keeps customer payment data secure for you so your PayPal Express Checkout transactions are PCI compliant.</w:t>
+      </w:r>
+    </w:p>
+    <w:p>
+      <w:pPr>
+        <w:pStyle w:val="ListParagraph"/>
+        <w:numPr>
+          <w:ilvl w:val="0"/>
+          <w:numId w:val="5"/>
+        </w:numPr>
+        <w:rPr>
+          <w:b/>
+        </w:rPr>
+      </w:pPr>
+      <w:r>
+        <w:t xml:space="preserve">In-context </w:t>
+      </w:r>
+      <w:proofErr w:type="spellStart"/>
+      <w:r>
+        <w:t>requiretments</w:t>
+      </w:r>
+      <w:proofErr w:type="spellEnd"/>
+      <w:r>
+        <w:t xml:space="preserve">: (chrome </w:t>
+      </w:r>
+      <w:r>
+        <w:t xml:space="preserve">27+, </w:t>
+      </w:r>
+      <w:proofErr w:type="spellStart"/>
+      <w:r>
+        <w:t>firefox</w:t>
+      </w:r>
+      <w:proofErr w:type="spellEnd"/>
+      <w:r>
+        <w:t xml:space="preserve"> 30+, </w:t>
+      </w:r>
+      <w:proofErr w:type="spellStart"/>
+      <w:r>
+        <w:t>ie</w:t>
+      </w:r>
+      <w:proofErr w:type="spellEnd"/>
+      <w:r>
+        <w:t xml:space="preserve"> 9+, safari 5.1+, opera 23+), </w:t>
+      </w:r>
+      <w:proofErr w:type="spellStart"/>
+      <w:r>
+        <w:t>ajax</w:t>
+      </w:r>
+      <w:proofErr w:type="spellEnd"/>
+      <w:r>
+        <w:t xml:space="preserve"> calls, mobile oriented</w:t>
+      </w:r>
+    </w:p>
+    <w:p>
+      <w:pPr>
+        <w:pStyle w:val="ListParagraph"/>
+        <w:numPr>
+          <w:ilvl w:val="0"/>
+          <w:numId w:val="5"/>
+        </w:numPr>
+        <w:rPr>
+          <w:b/>
+        </w:rPr>
+      </w:pPr>
+      <w:proofErr w:type="spellStart"/>
+      <w:r>
+        <w:t>Api</w:t>
+      </w:r>
+      <w:proofErr w:type="spellEnd"/>
+      <w:r>
+        <w:t xml:space="preserve"> endpoints: </w:t>
+      </w:r>
+      <w:hyperlink r:id="rId14" w:history="1">
+        <w:r>
+          <w:rPr>
+            <w:rStyle w:val="Hyperlink"/>
+          </w:rPr>
+          <w:t>https://developer.paypal.com/docs/classic/api/endpoints/</w:t>
+        </w:r>
+      </w:hyperlink>
+    </w:p>
+    <w:p>
+      <w:pPr>
+        <w:pStyle w:val="ListParagraph"/>
+        <w:numPr>
+          <w:ilvl w:val="0"/>
+          <w:numId w:val="5"/>
+        </w:numPr>
+        <w:rPr>
+          <w:b/>
+        </w:rPr>
+      </w:pPr>
+      <w:r>
+        <w:t>Using NVP, signature.</w:t>
+      </w:r>
+    </w:p>
+    <w:p>
+      <w:pPr>
+        <w:pStyle w:val="ListParagraph"/>
+        <w:numPr>
+          <w:ilvl w:val="0"/>
+          <w:numId w:val="5"/>
+        </w:numPr>
+        <w:rPr>
+          <w:b/>
+        </w:rPr>
+      </w:pPr>
+      <w:proofErr w:type="spellStart"/>
+      <w:r>
+        <w:t>SetExpressCheckout</w:t>
+      </w:r>
+      <w:proofErr w:type="spellEnd"/>
+      <w:r>
+        <w:t>:</w:t>
+      </w:r>
+      <w:r>
+        <w:t xml:space="preserve"> </w:t>
+      </w:r>
+      <w:hyperlink r:id="rId15" w:history="1">
+        <w:r>
+          <w:rPr>
+            <w:rStyle w:val="Hyperlink"/>
+          </w:rPr>
+          <w:t>https://developer.paypal.com/docs/classic/api/merchant/SetExpressCheckout_API_Operation_NVP/</w:t>
+        </w:r>
+      </w:hyperlink>
+    </w:p>
+    <w:p>
+      <w:pPr>
+        <w:pStyle w:val="ListParagraph"/>
+        <w:numPr>
+          <w:ilvl w:val="0"/>
+          <w:numId w:val="5"/>
+        </w:numPr>
+        <w:rPr>
+          <w:b/>
+        </w:rPr>
+      </w:pPr>
       <w:bookmarkStart w:id="0" w:name="_GoBack"/>
       <w:bookmarkEnd w:id="0"/>
     </w:p>
+    <w:p>
+      <w:pPr>
+        <w:rPr>
+          <w:b/>
+        </w:rPr>
+      </w:pPr>
+    </w:p>
+    <w:p>
+      <w:proofErr w:type="spellStart"/>
+      <w:r>
+        <w:rPr>
+          <w:b/>
+        </w:rPr>
+        <w:t>Dev</w:t>
+      </w:r>
+      <w:proofErr w:type="spellEnd"/>
+      <w:r>
+        <w:rPr>
+          <w:b/>
+        </w:rPr>
+        <w:t xml:space="preserve"> things</w:t>
+      </w:r>
+      <w:r>
+        <w:t>:</w:t>
+      </w:r>
+    </w:p>
+    <w:p>
+      <w:pPr>
+        <w:pStyle w:val="ListParagraph"/>
+        <w:numPr>
+          <w:ilvl w:val="0"/>
+          <w:numId w:val="5"/>
+        </w:numPr>
+      </w:pPr>
+      <w:r>
+        <w:t xml:space="preserve">All changes to </w:t>
+      </w:r>
+      <w:proofErr w:type="spellStart"/>
+      <w:r>
+        <w:t>django</w:t>
+      </w:r>
+      <w:proofErr w:type="spellEnd"/>
+      <w:r>
+        <w:t xml:space="preserve"> files require </w:t>
+      </w:r>
+      <w:proofErr w:type="spellStart"/>
+      <w:r>
+        <w:t>sudo</w:t>
+      </w:r>
+      <w:proofErr w:type="spellEnd"/>
+      <w:r>
+        <w:t xml:space="preserve"> service apache2 restart to take effect</w:t>
+      </w:r>
+    </w:p>
     <w:p/>
     <w:p>
       <w:pPr>
@@ -398,7 +1090,7 @@
         <w:rPr>
           <w:b/>
         </w:rPr>
-        <w:t>App:</w:t>
+        <w:t>QR:</w:t>
       </w:r>
     </w:p>
     <w:p>
@@ -408,145 +1100,16 @@
           <w:ilvl w:val="0"/>
           <w:numId w:val="5"/>
         </w:numPr>
-        <w:rPr>
-          <w:b/>
-        </w:rPr>
-      </w:pPr>
-      <w:r>
-        <w:t>Places of static code</w:t>
-      </w:r>
-    </w:p>
-    <w:p>
-      <w:pPr>
-        <w:pStyle w:val="ListParagraph"/>
-        <w:numPr>
-          <w:ilvl w:val="0"/>
-          <w:numId w:val="5"/>
-        </w:numPr>
-        <w:rPr>
-          <w:b/>
-        </w:rPr>
-      </w:pPr>
-      <w:r>
-        <w:t>Shopping cart json object</w:t>
-      </w:r>
-    </w:p>
-    <w:p>
-      <w:pPr>
-        <w:pStyle w:val="ListParagraph"/>
-        <w:numPr>
-          <w:ilvl w:val="0"/>
-          <w:numId w:val="5"/>
-        </w:numPr>
-        <w:rPr>
-          <w:b/>
-        </w:rPr>
-      </w:pPr>
-      <w:r>
-        <w:t>Cart ID conventions: cart-&lt;name&gt;</w:t>
-      </w:r>
-    </w:p>
-    <w:p>
-      <w:pPr>
-        <w:pStyle w:val="ListParagraph"/>
-        <w:numPr>
-          <w:ilvl w:val="0"/>
-          <w:numId w:val="5"/>
-        </w:numPr>
-        <w:rPr>
-          <w:b/>
-        </w:rPr>
-      </w:pPr>
-      <w:r>
-        <w:t>Options ID conventions: op-&lt;name&gt;</w:t>
-      </w:r>
-    </w:p>
-    <w:p>
-      <w:pPr>
-        <w:pStyle w:val="ListParagraph"/>
-        <w:numPr>
-          <w:ilvl w:val="0"/>
-          <w:numId w:val="5"/>
-        </w:numPr>
-        <w:rPr>
-          <w:b/>
-        </w:rPr>
-      </w:pPr>
-      <w:r>
-        <w:t>User/pass only used for app account, no risk. Paypal handles transaction info and order confirmation.</w:t>
-      </w:r>
-    </w:p>
-    <w:p>
-      <w:pPr>
-        <w:pStyle w:val="ListParagraph"/>
-        <w:numPr>
-          <w:ilvl w:val="0"/>
-          <w:numId w:val="5"/>
-        </w:numPr>
-        <w:rPr>
-          <w:b/>
-        </w:rPr>
-      </w:pPr>
-      <w:r>
-        <w:t>Data passed in hidden option div “options-content”</w:t>
-      </w:r>
-    </w:p>
-    <w:p>
-      <w:pPr>
-        <w:rPr>
-          <w:b/>
-        </w:rPr>
-      </w:pPr>
-    </w:p>
-    <w:p>
-      <w:r>
-        <w:rPr>
-          <w:b/>
-        </w:rPr>
-        <w:t>Dev things</w:t>
-      </w:r>
-      <w:r>
-        <w:t>:</w:t>
-      </w:r>
-    </w:p>
-    <w:p>
-      <w:pPr>
-        <w:pStyle w:val="ListParagraph"/>
-        <w:numPr>
-          <w:ilvl w:val="0"/>
-          <w:numId w:val="5"/>
-        </w:numPr>
-      </w:pPr>
-      <w:r>
-        <w:t>All changes to django files require sudo service apache2 restart to take effect</w:t>
-      </w:r>
-    </w:p>
-    <w:p/>
-    <w:p>
-      <w:pPr>
-        <w:rPr>
-          <w:b/>
-        </w:rPr>
-      </w:pPr>
-      <w:r>
-        <w:rPr>
-          <w:b/>
-        </w:rPr>
-        <w:t>QR:</w:t>
-      </w:r>
-    </w:p>
-    <w:p>
-      <w:pPr>
-        <w:pStyle w:val="ListParagraph"/>
-        <w:numPr>
-          <w:ilvl w:val="0"/>
-          <w:numId w:val="5"/>
-        </w:numPr>
-      </w:pPr>
-      <w:r>
-        <w:t xml:space="preserve">Javascript QR library: </w:t>
-      </w:r>
-      <w:hyperlink r:id="rId10" w:history="1">
+      </w:pPr>
+      <w:proofErr w:type="spellStart"/>
+      <w:r>
+        <w:t>Javascript</w:t>
+      </w:r>
+      <w:proofErr w:type="spellEnd"/>
+      <w:r>
+        <w:t xml:space="preserve"> QR library: </w:t>
+      </w:r>
+      <w:hyperlink r:id="rId16" w:history="1">
         <w:r>
           <w:rPr>
             <w:rStyle w:val="Hyperlink"/>
@@ -564,7 +1127,15 @@
         </w:numPr>
       </w:pPr>
       <w:r>
-        <w:t>Api/views.py qr function, takes different input and outputs QR code accordingly</w:t>
+        <w:t xml:space="preserve">Api/views.py </w:t>
+      </w:r>
+      <w:proofErr w:type="spellStart"/>
+      <w:r>
+        <w:t>qr</w:t>
+      </w:r>
+      <w:proofErr w:type="spellEnd"/>
+      <w:r>
+        <w:t xml:space="preserve"> function, takes different input and outputs QR code accordingly</w:t>
       </w:r>
     </w:p>
     <w:p/>
@@ -591,7 +1162,7 @@
                     </pic:cNvPicPr>
                   </pic:nvPicPr>
                   <pic:blipFill>
-                    <a:blip r:embed="rId11">
+                    <a:blip r:embed="rId17">
                       <a:extLst>
                         <a:ext uri="{28A0092B-C50C-407E-A947-70E740481C1C}">
                           <a14:useLocalDpi xmlns:a14="http://schemas.microsoft.com/office/drawing/2010/main" val="0"/>

</xml_diff>

<commit_message>
Android build, 9patch, icons
</commit_message>
<xml_diff>
--- a/docs/Documentation Dump.docx
+++ b/docs/Documentation Dump.docx
@@ -36,21 +36,8 @@
           <w:numId w:val="1"/>
         </w:numPr>
       </w:pPr>
-      <w:proofErr w:type="spellStart"/>
-      <w:r>
-        <w:t>RapidSSL</w:t>
-      </w:r>
-      <w:proofErr w:type="spellEnd"/>
-      <w:r>
-        <w:t xml:space="preserve"> </w:t>
-      </w:r>
-      <w:proofErr w:type="spellStart"/>
-      <w:r>
-        <w:t>howto</w:t>
-      </w:r>
-      <w:proofErr w:type="spellEnd"/>
-      <w:r>
-        <w:t xml:space="preserve">: </w:t>
+      <w:r>
+        <w:t xml:space="preserve">RapidSSL howto: </w:t>
       </w:r>
       <w:hyperlink r:id="rId6" w:history="1">
         <w:r>
@@ -85,23 +72,7 @@
         </w:numPr>
       </w:pPr>
       <w:r>
-        <w:t xml:space="preserve">CA bundle </w:t>
-      </w:r>
-      <w:proofErr w:type="spellStart"/>
-      <w:r>
-        <w:t>crt</w:t>
-      </w:r>
-      <w:proofErr w:type="spellEnd"/>
-      <w:r>
-        <w:t xml:space="preserve"> for </w:t>
-      </w:r>
-      <w:proofErr w:type="spellStart"/>
-      <w:r>
-        <w:t>rapidssl</w:t>
-      </w:r>
-      <w:proofErr w:type="spellEnd"/>
-      <w:r>
-        <w:t xml:space="preserve">: </w:t>
+        <w:t xml:space="preserve">CA bundle crt for rapidssl: </w:t>
       </w:r>
       <w:hyperlink r:id="rId7" w:history="1">
         <w:r>
@@ -121,39 +92,7 @@
         </w:numPr>
       </w:pPr>
       <w:r>
-        <w:t xml:space="preserve">Fixed: apache </w:t>
-      </w:r>
-      <w:proofErr w:type="spellStart"/>
-      <w:r>
-        <w:t>config</w:t>
-      </w:r>
-      <w:proofErr w:type="spellEnd"/>
-      <w:r>
-        <w:t xml:space="preserve"> file, </w:t>
-      </w:r>
-      <w:proofErr w:type="spellStart"/>
-      <w:r>
-        <w:t>ws_server</w:t>
-      </w:r>
-      <w:proofErr w:type="spellEnd"/>
-      <w:r>
-        <w:t xml:space="preserve"> </w:t>
-      </w:r>
-      <w:proofErr w:type="spellStart"/>
-      <w:r>
-        <w:t>ssl</w:t>
-      </w:r>
-      <w:proofErr w:type="spellEnd"/>
-      <w:r>
-        <w:t xml:space="preserve"> settings, </w:t>
-      </w:r>
-      <w:proofErr w:type="spellStart"/>
-      <w:r>
-        <w:t>django</w:t>
-      </w:r>
-      <w:proofErr w:type="spellEnd"/>
-      <w:r>
-        <w:t xml:space="preserve"> settings, views functions</w:t>
+        <w:t>Fixed: apache config file, ws_server ssl settings, django settings, views functions</w:t>
       </w:r>
     </w:p>
     <w:p>
@@ -165,15 +104,7 @@
         </w:numPr>
       </w:pPr>
       <w:r>
-        <w:t xml:space="preserve">Customize </w:t>
-      </w:r>
-      <w:proofErr w:type="spellStart"/>
-      <w:r>
-        <w:t>everytime</w:t>
-      </w:r>
-      <w:proofErr w:type="spellEnd"/>
-      <w:r>
-        <w:t>: SSL keys, open port 443</w:t>
+        <w:t>Customize everytime: SSL keys, open port 443</w:t>
       </w:r>
     </w:p>
     <w:p>
@@ -185,21 +116,8 @@
         </w:numPr>
       </w:pPr>
       <w:r>
-        <w:t>HTTP connections disabled by commenting out Listen 80 in /</w:t>
-      </w:r>
-      <w:proofErr w:type="spellStart"/>
-      <w:r>
-        <w:t>etc</w:t>
-      </w:r>
-      <w:proofErr w:type="spellEnd"/>
-      <w:r>
-        <w:t>/apache2/</w:t>
-      </w:r>
-      <w:proofErr w:type="spellStart"/>
-      <w:r>
-        <w:t>ports.conf</w:t>
-      </w:r>
-      <w:proofErr w:type="spellEnd"/>
+        <w:t>HTTP connections disabled by commenting out Listen 80 in /etc/apache2/ports.conf</w:t>
+      </w:r>
     </w:p>
     <w:p/>
     <w:p>
@@ -219,29 +137,8 @@
         </w:numPr>
       </w:pPr>
       <w:r>
-        <w:t xml:space="preserve">Custom </w:t>
-      </w:r>
-      <w:proofErr w:type="spellStart"/>
-      <w:r>
-        <w:t>twistd</w:t>
-      </w:r>
-      <w:proofErr w:type="spellEnd"/>
-      <w:r>
-        <w:t xml:space="preserve"> bin: -y -n </w:t>
-      </w:r>
-      <w:proofErr w:type="spellStart"/>
-      <w:r>
-        <w:t>ws_server</w:t>
-      </w:r>
-      <w:proofErr w:type="spellEnd"/>
-      <w:r>
-        <w:t xml:space="preserve"> and kill </w:t>
-      </w:r>
-      <w:proofErr w:type="spellStart"/>
-      <w:r>
-        <w:t>pid</w:t>
-      </w:r>
-      <w:proofErr w:type="spellEnd"/>
+        <w:t>Custom twistd bin: -y -n ws_server and kill pid</w:t>
+      </w:r>
     </w:p>
     <w:p>
       <w:pPr>
@@ -263,23 +160,8 @@
           <w:numId w:val="2"/>
         </w:numPr>
       </w:pPr>
-      <w:proofErr w:type="spellStart"/>
-      <w:proofErr w:type="gramStart"/>
-      <w:r>
-        <w:t>ws</w:t>
-      </w:r>
-      <w:proofErr w:type="spellEnd"/>
-      <w:proofErr w:type="gramEnd"/>
-      <w:r>
-        <w:t xml:space="preserve"> used for </w:t>
-      </w:r>
-      <w:proofErr w:type="spellStart"/>
-      <w:r>
-        <w:t>javascript</w:t>
-      </w:r>
-      <w:proofErr w:type="spellEnd"/>
-      <w:r>
-        <w:t xml:space="preserve"> listener</w:t>
+      <w:r>
+        <w:t>ws used for javascript listener</w:t>
       </w:r>
     </w:p>
     <w:p>
@@ -299,15 +181,7 @@
         </w:r>
       </w:hyperlink>
       <w:r>
-        <w:t xml:space="preserve"> used to update to </w:t>
-      </w:r>
-      <w:proofErr w:type="spellStart"/>
-      <w:r>
-        <w:t>twistd</w:t>
-      </w:r>
-      <w:proofErr w:type="spellEnd"/>
-      <w:r>
-        <w:t xml:space="preserve"> server</w:t>
+        <w:t xml:space="preserve"> used to update to twistd server</w:t>
       </w:r>
     </w:p>
     <w:p>
@@ -318,21 +192,8 @@
           <w:numId w:val="2"/>
         </w:numPr>
       </w:pPr>
-      <w:proofErr w:type="gramStart"/>
-      <w:r>
-        <w:t>customize</w:t>
-      </w:r>
-      <w:proofErr w:type="gramEnd"/>
-      <w:r>
-        <w:t xml:space="preserve"> </w:t>
-      </w:r>
-      <w:proofErr w:type="spellStart"/>
-      <w:r>
-        <w:t>everytime</w:t>
-      </w:r>
-      <w:proofErr w:type="spellEnd"/>
-      <w:r>
-        <w:t>: open port 1025</w:t>
+      <w:r>
+        <w:t>customize everytime: open port 1025</w:t>
       </w:r>
     </w:p>
     <w:p>
@@ -343,19 +204,9 @@
           <w:numId w:val="2"/>
         </w:numPr>
       </w:pPr>
-      <w:proofErr w:type="gramStart"/>
-      <w:r>
-        <w:t>twistd.log</w:t>
-      </w:r>
-      <w:proofErr w:type="gramEnd"/>
-      <w:r>
-        <w:t xml:space="preserve">, </w:t>
-      </w:r>
-      <w:proofErr w:type="spellStart"/>
-      <w:r>
-        <w:t>twisd.pid</w:t>
-      </w:r>
-      <w:proofErr w:type="spellEnd"/>
+      <w:r>
+        <w:t>twistd.log, twisd.pid</w:t>
+      </w:r>
     </w:p>
     <w:p>
       <w:pPr>
@@ -423,63 +274,7 @@
         </w:numPr>
       </w:pPr>
       <w:r>
-        <w:t>Apache /</w:t>
-      </w:r>
-      <w:proofErr w:type="spellStart"/>
-      <w:r>
-        <w:t>etc</w:t>
-      </w:r>
-      <w:proofErr w:type="spellEnd"/>
-      <w:r>
-        <w:t xml:space="preserve">/apache2, </w:t>
-      </w:r>
-      <w:proofErr w:type="spellStart"/>
-      <w:r>
-        <w:t>config</w:t>
-      </w:r>
-      <w:proofErr w:type="spellEnd"/>
-      <w:r>
-        <w:t>: /</w:t>
-      </w:r>
-      <w:proofErr w:type="spellStart"/>
-      <w:r>
-        <w:t>etc</w:t>
-      </w:r>
-      <w:proofErr w:type="spellEnd"/>
-      <w:r>
-        <w:t>/apache2/sites-enabled/</w:t>
-      </w:r>
-      <w:proofErr w:type="spellStart"/>
-      <w:r>
-        <w:t>chai.conf</w:t>
-      </w:r>
-      <w:proofErr w:type="spellEnd"/>
-      <w:r>
-        <w:t xml:space="preserve"> (mirrored from </w:t>
-      </w:r>
-      <w:proofErr w:type="spellStart"/>
-      <w:r>
-        <w:t>chai.conf</w:t>
-      </w:r>
-      <w:proofErr w:type="spellEnd"/>
-      <w:r>
-        <w:t xml:space="preserve"> in </w:t>
-      </w:r>
-      <w:proofErr w:type="spellStart"/>
-      <w:r>
-        <w:t>django</w:t>
-      </w:r>
-      <w:proofErr w:type="spellEnd"/>
-      <w:r>
-        <w:t xml:space="preserve"> folder), project root: ~/</w:t>
-      </w:r>
-      <w:proofErr w:type="spellStart"/>
-      <w:r>
-        <w:t>chai_cloud_deploy</w:t>
-      </w:r>
-      <w:proofErr w:type="spellEnd"/>
-      <w:r>
-        <w:t xml:space="preserve">/, </w:t>
+        <w:t xml:space="preserve">Apache /etc/apache2, config: /etc/apache2/sites-enabled/chai.conf (mirrored from chai.conf in django folder), project root: ~/chai_cloud_deploy/, </w:t>
       </w:r>
     </w:p>
     <w:p>
@@ -492,6 +287,39 @@
       </w:pPr>
     </w:p>
     <w:p/>
+    <w:p/>
+    <w:p>
+      <w:r>
+        <w:rPr>
+          <w:b/>
+        </w:rPr>
+        <w:t>Store page login:</w:t>
+      </w:r>
+    </w:p>
+    <w:p>
+      <w:pPr>
+        <w:pStyle w:val="ListParagraph"/>
+        <w:numPr>
+          <w:ilvl w:val="0"/>
+          <w:numId w:val="8"/>
+        </w:numPr>
+      </w:pPr>
+      <w:r>
+        <w:t>Only accounts made by admin</w:t>
+      </w:r>
+    </w:p>
+    <w:p>
+      <w:pPr>
+        <w:pStyle w:val="ListParagraph"/>
+        <w:numPr>
+          <w:ilvl w:val="0"/>
+          <w:numId w:val="8"/>
+        </w:numPr>
+      </w:pPr>
+      <w:r>
+        <w:t>Disabled accounts will get alert disabled account</w:t>
+      </w:r>
+    </w:p>
     <w:p>
       <w:r>
         <w:rPr>
@@ -548,7 +376,7 @@
         </w:numPr>
       </w:pPr>
       <w:r>
-        <w:t>Merge some repeated code like complete button event</w:t>
+        <w:t>Separate page for shopping cart, or scrollable dialog. Now only supports 10 orders</w:t>
       </w:r>
     </w:p>
     <w:p>
@@ -560,7 +388,7 @@
         </w:numPr>
       </w:pPr>
       <w:r>
-        <w:t>Separate page for shopping cart, or scrollable dialog. Now only supports 10 orders</w:t>
+        <w:t>App menu return from click, item is still clicked.</w:t>
       </w:r>
     </w:p>
     <w:p>
@@ -572,7 +400,7 @@
         </w:numPr>
       </w:pPr>
       <w:r>
-        <w:t>App menu return from click, item is still clicked.</w:t>
+        <w:t>Select multiple options per item</w:t>
       </w:r>
     </w:p>
     <w:p>
@@ -584,7 +412,10 @@
         </w:numPr>
       </w:pPr>
       <w:r>
-        <w:t>Select multiple options per item</w:t>
+        <w:t>Html ID tags global variables instead of hard coded</w:t>
+      </w:r>
+      <w:r>
+        <w:t xml:space="preserve"> (minor since internal)</w:t>
       </w:r>
     </w:p>
     <w:p>
@@ -596,10 +427,7 @@
         </w:numPr>
       </w:pPr>
       <w:r>
-        <w:t>Html ID tags global variables instead of hard coded</w:t>
-      </w:r>
-      <w:r>
-        <w:t xml:space="preserve"> (minor since internal)</w:t>
+        <w:t>Inconsistent CSS: dialog lists backgrounds</w:t>
       </w:r>
     </w:p>
     <w:p>
@@ -611,7 +439,7 @@
         </w:numPr>
       </w:pPr>
       <w:r>
-        <w:t>Inconsistent CSS: dialog lists backgrounds</w:t>
+        <w:t>Server side optimization (page load initial slow)</w:t>
       </w:r>
     </w:p>
     <w:p>
@@ -621,9 +449,12 @@
           <w:ilvl w:val="0"/>
           <w:numId w:val="3"/>
         </w:numPr>
-      </w:pPr>
-      <w:r>
-        <w:t>Server side optimization (page load initial slow)</w:t>
+        <w:rPr>
+          <w:b/>
+        </w:rPr>
+      </w:pPr>
+      <w:r>
+        <w:t>Customize admin page template</w:t>
       </w:r>
     </w:p>
     <w:p>
@@ -638,7 +469,7 @@
         </w:rPr>
       </w:pPr>
       <w:r>
-        <w:t>Customize admin page template</w:t>
+        <w:t>Image uploading for admin</w:t>
       </w:r>
     </w:p>
     <w:p>
@@ -648,12 +479,9 @@
           <w:ilvl w:val="0"/>
           <w:numId w:val="3"/>
         </w:numPr>
-        <w:rPr>
-          <w:b/>
-        </w:rPr>
-      </w:pPr>
-      <w:r>
-        <w:t>Image uploading for admin</w:t>
+      </w:pPr>
+      <w:r>
+        <w:t>Option to store/backup info for stat analysis</w:t>
       </w:r>
     </w:p>
     <w:p>
@@ -664,6 +492,21 @@
           <w:numId w:val="3"/>
         </w:numPr>
       </w:pPr>
+      <w:r>
+        <w:t>Android optimize (different versions, aesthetics)</w:t>
+      </w:r>
+    </w:p>
+    <w:p>
+      <w:pPr>
+        <w:pStyle w:val="ListParagraph"/>
+        <w:numPr>
+          <w:ilvl w:val="0"/>
+          <w:numId w:val="3"/>
+        </w:numPr>
+      </w:pPr>
+      <w:r>
+        <w:t>Jquery/javascript unify</w:t>
+      </w:r>
       <w:bookmarkStart w:id="0" w:name="_GoBack"/>
       <w:bookmarkEnd w:id="0"/>
     </w:p>
@@ -718,15 +561,7 @@
         </w:numPr>
       </w:pPr>
       <w:r>
-        <w:t xml:space="preserve">Commands like </w:t>
-      </w:r>
-      <w:proofErr w:type="spellStart"/>
-      <w:r>
-        <w:t>sudo</w:t>
-      </w:r>
-      <w:proofErr w:type="spellEnd"/>
-      <w:r>
-        <w:t xml:space="preserve"> service apache2 restart</w:t>
+        <w:t>Commands like sudo service apache2 restart</w:t>
       </w:r>
     </w:p>
     <w:p>
@@ -738,6 +573,7 @@
         </w:numPr>
       </w:pPr>
       <w:r>
+        <w:lastRenderedPageBreak/>
         <w:t>File locations</w:t>
       </w:r>
     </w:p>
@@ -768,39 +604,7 @@
         <w:t>, admin template base_site.html “</w:t>
       </w:r>
       <w:r>
-        <w:t xml:space="preserve">&lt;h1 id="site-name"&gt;&lt;a </w:t>
-      </w:r>
-      <w:proofErr w:type="spellStart"/>
-      <w:r>
-        <w:t>href</w:t>
-      </w:r>
-      <w:proofErr w:type="spellEnd"/>
-      <w:r>
-        <w:t xml:space="preserve">="{% </w:t>
-      </w:r>
-      <w:proofErr w:type="spellStart"/>
-      <w:r>
-        <w:t>url</w:t>
-      </w:r>
-      <w:proofErr w:type="spellEnd"/>
-      <w:r>
-        <w:t xml:space="preserve"> '</w:t>
-      </w:r>
-      <w:proofErr w:type="spellStart"/>
-      <w:r>
-        <w:t>admin</w:t>
-      </w:r>
-      <w:proofErr w:type="gramStart"/>
-      <w:r>
-        <w:t>:index</w:t>
-      </w:r>
-      <w:proofErr w:type="spellEnd"/>
-      <w:r>
-        <w:t>'</w:t>
-      </w:r>
-      <w:proofErr w:type="gramEnd"/>
-      <w:r>
-        <w:t xml:space="preserve"> %}"&gt;CHAI Administration&lt;/a&gt;&lt;/h1&gt;</w:t>
+        <w:t>&lt;h1 id="site-name"&gt;&lt;a href="{% url 'admin:index' %}"&gt;CHAI Administration&lt;/a&gt;&lt;/h1&gt;</w:t>
       </w:r>
       <w:r>
         <w:t>”</w:t>
@@ -871,15 +675,7 @@
         </w:rPr>
       </w:pPr>
       <w:r>
-        <w:t xml:space="preserve">Shopping cart </w:t>
-      </w:r>
-      <w:proofErr w:type="spellStart"/>
-      <w:r>
-        <w:t>json</w:t>
-      </w:r>
-      <w:proofErr w:type="spellEnd"/>
-      <w:r>
-        <w:t xml:space="preserve"> object</w:t>
+        <w:t>Shopping cart json object</w:t>
       </w:r>
     </w:p>
     <w:p>
@@ -924,15 +720,7 @@
         </w:rPr>
       </w:pPr>
       <w:r>
-        <w:t xml:space="preserve">User/pass only used for app account, no risk. </w:t>
-      </w:r>
-      <w:proofErr w:type="spellStart"/>
-      <w:r>
-        <w:t>Paypal</w:t>
-      </w:r>
-      <w:proofErr w:type="spellEnd"/>
-      <w:r>
-        <w:t xml:space="preserve"> handles transaction info and order confirmation.</w:t>
+        <w:t>User/pass only used for app account, no risk. Paypal handles transaction info and order confirmation.</w:t>
       </w:r>
     </w:p>
     <w:p>
@@ -961,13 +749,8 @@
           <w:b/>
         </w:rPr>
       </w:pPr>
-      <w:proofErr w:type="spellStart"/>
-      <w:r>
-        <w:t>Paypal</w:t>
-      </w:r>
-      <w:proofErr w:type="spellEnd"/>
-      <w:r>
-        <w:t xml:space="preserve"> sandbox credentials: </w:t>
+      <w:r>
+        <w:t xml:space="preserve">Paypal sandbox credentials: </w:t>
       </w:r>
       <w:hyperlink r:id="rId10" w:history="1">
         <w:r>
@@ -1035,13 +818,8 @@
           <w:b/>
         </w:rPr>
       </w:pPr>
-      <w:proofErr w:type="spellStart"/>
-      <w:r>
-        <w:t>Paypal</w:t>
-      </w:r>
-      <w:proofErr w:type="spellEnd"/>
-      <w:r>
-        <w:t xml:space="preserve"> in-context: </w:t>
+      <w:r>
+        <w:t xml:space="preserve">Paypal in-context: </w:t>
       </w:r>
       <w:hyperlink r:id="rId13" w:history="1">
         <w:r>
@@ -1082,42 +860,10 @@
         </w:rPr>
       </w:pPr>
       <w:r>
-        <w:t xml:space="preserve">In-context </w:t>
-      </w:r>
-      <w:proofErr w:type="spellStart"/>
-      <w:r>
-        <w:t>requiretments</w:t>
-      </w:r>
-      <w:proofErr w:type="spellEnd"/>
-      <w:r>
-        <w:t xml:space="preserve">: (chrome </w:t>
-      </w:r>
-      <w:r>
-        <w:t xml:space="preserve">27+, </w:t>
-      </w:r>
-      <w:proofErr w:type="spellStart"/>
-      <w:r>
-        <w:t>firefox</w:t>
-      </w:r>
-      <w:proofErr w:type="spellEnd"/>
-      <w:r>
-        <w:t xml:space="preserve"> 30+, </w:t>
-      </w:r>
-      <w:proofErr w:type="spellStart"/>
-      <w:r>
-        <w:t>ie</w:t>
-      </w:r>
-      <w:proofErr w:type="spellEnd"/>
-      <w:r>
-        <w:t xml:space="preserve"> 9+, safari 5.1+, opera 23+), </w:t>
-      </w:r>
-      <w:proofErr w:type="spellStart"/>
-      <w:r>
-        <w:t>ajax</w:t>
-      </w:r>
-      <w:proofErr w:type="spellEnd"/>
-      <w:r>
-        <w:t xml:space="preserve"> calls, mobile oriented</w:t>
+        <w:t xml:space="preserve">In-context requiretments: (chrome </w:t>
+      </w:r>
+      <w:r>
+        <w:t>27+, firefox 30+, ie 9+, safari 5.1+, opera 23+), ajax calls, mobile oriented</w:t>
       </w:r>
     </w:p>
     <w:p>
@@ -1131,13 +877,8 @@
           <w:b/>
         </w:rPr>
       </w:pPr>
-      <w:proofErr w:type="spellStart"/>
-      <w:r>
-        <w:t>Api</w:t>
-      </w:r>
-      <w:proofErr w:type="spellEnd"/>
-      <w:r>
-        <w:t xml:space="preserve"> endpoints: </w:t>
+      <w:r>
+        <w:t xml:space="preserve">Api endpoints: </w:t>
       </w:r>
       <w:hyperlink r:id="rId14" w:history="1">
         <w:r>
@@ -1174,13 +915,8 @@
           <w:b/>
         </w:rPr>
       </w:pPr>
-      <w:proofErr w:type="spellStart"/>
-      <w:r>
-        <w:t>SetExpressCheckout</w:t>
-      </w:r>
-      <w:proofErr w:type="spellEnd"/>
-      <w:r>
-        <w:t>:</w:t>
+      <w:r>
+        <w:t>SetExpressCheckout:</w:t>
       </w:r>
       <w:r>
         <w:t xml:space="preserve"> </w:t>
@@ -1215,19 +951,11 @@
       </w:pPr>
     </w:p>
     <w:p>
-      <w:proofErr w:type="spellStart"/>
-      <w:r>
-        <w:rPr>
-          <w:b/>
-        </w:rPr>
-        <w:t>Dev</w:t>
-      </w:r>
-      <w:proofErr w:type="spellEnd"/>
-      <w:r>
-        <w:rPr>
-          <w:b/>
-        </w:rPr>
-        <w:t xml:space="preserve"> things</w:t>
+      <w:r>
+        <w:rPr>
+          <w:b/>
+        </w:rPr>
+        <w:t>Dev things</w:t>
       </w:r>
       <w:r>
         <w:t>:</w:t>
@@ -1242,23 +970,7 @@
         </w:numPr>
       </w:pPr>
       <w:r>
-        <w:t xml:space="preserve">All changes to </w:t>
-      </w:r>
-      <w:proofErr w:type="spellStart"/>
-      <w:r>
-        <w:t>django</w:t>
-      </w:r>
-      <w:proofErr w:type="spellEnd"/>
-      <w:r>
-        <w:t xml:space="preserve"> files require </w:t>
-      </w:r>
-      <w:proofErr w:type="spellStart"/>
-      <w:r>
-        <w:t>sudo</w:t>
-      </w:r>
-      <w:proofErr w:type="spellEnd"/>
-      <w:r>
-        <w:t xml:space="preserve"> service apache2 restart to take effect</w:t>
+        <w:t>All changes to django files require sudo service apache2 restart to take effect</w:t>
       </w:r>
     </w:p>
     <w:p/>
@@ -1283,13 +995,8 @@
           <w:numId w:val="5"/>
         </w:numPr>
       </w:pPr>
-      <w:proofErr w:type="spellStart"/>
-      <w:r>
-        <w:t>Javascript</w:t>
-      </w:r>
-      <w:proofErr w:type="spellEnd"/>
-      <w:r>
-        <w:t xml:space="preserve"> QR library: </w:t>
+      <w:r>
+        <w:t xml:space="preserve">Javascript QR library: </w:t>
       </w:r>
       <w:hyperlink r:id="rId16" w:history="1">
         <w:r>
@@ -1309,15 +1016,7 @@
         </w:numPr>
       </w:pPr>
       <w:r>
-        <w:t xml:space="preserve">Api/views.py </w:t>
-      </w:r>
-      <w:proofErr w:type="spellStart"/>
-      <w:r>
-        <w:t>qr</w:t>
-      </w:r>
-      <w:proofErr w:type="spellEnd"/>
-      <w:r>
-        <w:t xml:space="preserve"> function, takes different input and outputs QR code accordingly</w:t>
+        <w:t>Api/views.py qr function, takes different input and outputs QR code accordingly</w:t>
       </w:r>
     </w:p>
     <w:p/>
@@ -1502,6 +1201,119 @@
     </w:lvl>
   </w:abstractNum>
   <w:abstractNum w:abstractNumId="1">
+    <w:nsid w:val="23287DA0"/>
+    <w:multiLevelType w:val="hybridMultilevel"/>
+    <w:tmpl w:val="88FE0474"/>
+    <w:lvl w:ilvl="0" w:tplc="04090001">
+      <w:start w:val="1"/>
+      <w:numFmt w:val="bullet"/>
+      <w:lvlText w:val=""/>
+      <w:lvlJc w:val="left"/>
+      <w:pPr>
+        <w:ind w:left="720" w:hanging="360"/>
+      </w:pPr>
+      <w:rPr>
+        <w:rFonts w:ascii="Symbol" w:hAnsi="Symbol" w:hint="default"/>
+      </w:rPr>
+    </w:lvl>
+    <w:lvl w:ilvl="1" w:tplc="04090003" w:tentative="1">
+      <w:start w:val="1"/>
+      <w:numFmt w:val="bullet"/>
+      <w:lvlText w:val="o"/>
+      <w:lvlJc w:val="left"/>
+      <w:pPr>
+        <w:ind w:left="1440" w:hanging="360"/>
+      </w:pPr>
+      <w:rPr>
+        <w:rFonts w:ascii="Courier New" w:hAnsi="Courier New" w:hint="default"/>
+      </w:rPr>
+    </w:lvl>
+    <w:lvl w:ilvl="2" w:tplc="04090005" w:tentative="1">
+      <w:start w:val="1"/>
+      <w:numFmt w:val="bullet"/>
+      <w:lvlText w:val=""/>
+      <w:lvlJc w:val="left"/>
+      <w:pPr>
+        <w:ind w:left="2160" w:hanging="360"/>
+      </w:pPr>
+      <w:rPr>
+        <w:rFonts w:ascii="Wingdings" w:hAnsi="Wingdings" w:hint="default"/>
+      </w:rPr>
+    </w:lvl>
+    <w:lvl w:ilvl="3" w:tplc="04090001" w:tentative="1">
+      <w:start w:val="1"/>
+      <w:numFmt w:val="bullet"/>
+      <w:lvlText w:val=""/>
+      <w:lvlJc w:val="left"/>
+      <w:pPr>
+        <w:ind w:left="2880" w:hanging="360"/>
+      </w:pPr>
+      <w:rPr>
+        <w:rFonts w:ascii="Symbol" w:hAnsi="Symbol" w:hint="default"/>
+      </w:rPr>
+    </w:lvl>
+    <w:lvl w:ilvl="4" w:tplc="04090003" w:tentative="1">
+      <w:start w:val="1"/>
+      <w:numFmt w:val="bullet"/>
+      <w:lvlText w:val="o"/>
+      <w:lvlJc w:val="left"/>
+      <w:pPr>
+        <w:ind w:left="3600" w:hanging="360"/>
+      </w:pPr>
+      <w:rPr>
+        <w:rFonts w:ascii="Courier New" w:hAnsi="Courier New" w:hint="default"/>
+      </w:rPr>
+    </w:lvl>
+    <w:lvl w:ilvl="5" w:tplc="04090005" w:tentative="1">
+      <w:start w:val="1"/>
+      <w:numFmt w:val="bullet"/>
+      <w:lvlText w:val=""/>
+      <w:lvlJc w:val="left"/>
+      <w:pPr>
+        <w:ind w:left="4320" w:hanging="360"/>
+      </w:pPr>
+      <w:rPr>
+        <w:rFonts w:ascii="Wingdings" w:hAnsi="Wingdings" w:hint="default"/>
+      </w:rPr>
+    </w:lvl>
+    <w:lvl w:ilvl="6" w:tplc="04090001" w:tentative="1">
+      <w:start w:val="1"/>
+      <w:numFmt w:val="bullet"/>
+      <w:lvlText w:val=""/>
+      <w:lvlJc w:val="left"/>
+      <w:pPr>
+        <w:ind w:left="5040" w:hanging="360"/>
+      </w:pPr>
+      <w:rPr>
+        <w:rFonts w:ascii="Symbol" w:hAnsi="Symbol" w:hint="default"/>
+      </w:rPr>
+    </w:lvl>
+    <w:lvl w:ilvl="7" w:tplc="04090003" w:tentative="1">
+      <w:start w:val="1"/>
+      <w:numFmt w:val="bullet"/>
+      <w:lvlText w:val="o"/>
+      <w:lvlJc w:val="left"/>
+      <w:pPr>
+        <w:ind w:left="5760" w:hanging="360"/>
+      </w:pPr>
+      <w:rPr>
+        <w:rFonts w:ascii="Courier New" w:hAnsi="Courier New" w:hint="default"/>
+      </w:rPr>
+    </w:lvl>
+    <w:lvl w:ilvl="8" w:tplc="04090005" w:tentative="1">
+      <w:start w:val="1"/>
+      <w:numFmt w:val="bullet"/>
+      <w:lvlText w:val=""/>
+      <w:lvlJc w:val="left"/>
+      <w:pPr>
+        <w:ind w:left="6480" w:hanging="360"/>
+      </w:pPr>
+      <w:rPr>
+        <w:rFonts w:ascii="Wingdings" w:hAnsi="Wingdings" w:hint="default"/>
+      </w:rPr>
+    </w:lvl>
+  </w:abstractNum>
+  <w:abstractNum w:abstractNumId="2">
     <w:nsid w:val="29FF61C7"/>
     <w:multiLevelType w:val="hybridMultilevel"/>
     <w:tmpl w:val="34D42FBA"/>
@@ -1614,7 +1426,7 @@
       </w:rPr>
     </w:lvl>
   </w:abstractNum>
-  <w:abstractNum w:abstractNumId="2">
+  <w:abstractNum w:abstractNumId="3">
     <w:nsid w:val="3F572CD8"/>
     <w:multiLevelType w:val="hybridMultilevel"/>
     <w:tmpl w:val="47AE2B96"/>
@@ -1727,7 +1539,7 @@
       </w:rPr>
     </w:lvl>
   </w:abstractNum>
-  <w:abstractNum w:abstractNumId="3">
+  <w:abstractNum w:abstractNumId="4">
     <w:nsid w:val="577B4411"/>
     <w:multiLevelType w:val="hybridMultilevel"/>
     <w:tmpl w:val="182A6F8C"/>
@@ -1840,7 +1652,7 @@
       </w:rPr>
     </w:lvl>
   </w:abstractNum>
-  <w:abstractNum w:abstractNumId="4">
+  <w:abstractNum w:abstractNumId="5">
     <w:nsid w:val="61F36FE0"/>
     <w:multiLevelType w:val="hybridMultilevel"/>
     <w:tmpl w:val="51022268"/>
@@ -1953,7 +1765,7 @@
       </w:rPr>
     </w:lvl>
   </w:abstractNum>
-  <w:abstractNum w:abstractNumId="5">
+  <w:abstractNum w:abstractNumId="6">
     <w:nsid w:val="750C2CDC"/>
     <w:multiLevelType w:val="hybridMultilevel"/>
     <w:tmpl w:val="82626B7A"/>
@@ -2066,7 +1878,7 @@
       </w:rPr>
     </w:lvl>
   </w:abstractNum>
-  <w:abstractNum w:abstractNumId="6">
+  <w:abstractNum w:abstractNumId="7">
     <w:nsid w:val="7BBB7C06"/>
     <w:multiLevelType w:val="hybridMultilevel"/>
     <w:tmpl w:val="0C1CD654"/>
@@ -2180,25 +1992,28 @@
     </w:lvl>
   </w:abstractNum>
   <w:num w:numId="1">
+    <w:abstractNumId w:val="3"/>
+  </w:num>
+  <w:num w:numId="2">
+    <w:abstractNumId w:val="4"/>
+  </w:num>
+  <w:num w:numId="3">
+    <w:abstractNumId w:val="5"/>
+  </w:num>
+  <w:num w:numId="4">
     <w:abstractNumId w:val="2"/>
   </w:num>
-  <w:num w:numId="2">
-    <w:abstractNumId w:val="3"/>
-  </w:num>
-  <w:num w:numId="3">
-    <w:abstractNumId w:val="4"/>
-  </w:num>
-  <w:num w:numId="4">
-    <w:abstractNumId w:val="1"/>
-  </w:num>
   <w:num w:numId="5">
-    <w:abstractNumId w:val="6"/>
+    <w:abstractNumId w:val="7"/>
   </w:num>
   <w:num w:numId="6">
     <w:abstractNumId w:val="0"/>
   </w:num>
   <w:num w:numId="7">
-    <w:abstractNumId w:val="5"/>
+    <w:abstractNumId w:val="6"/>
+  </w:num>
+  <w:num w:numId="8">
+    <w:abstractNumId w:val="1"/>
   </w:num>
 </w:numbering>
 </file>

</xml_diff>